<commit_message>
A* finalizado. A expansao dos nós (Node.getChildren) agora admite retorno com penalidade
git
</commit_message>
<xml_diff>
--- a/Doc_relatoria_greedy.docx
+++ b/Doc_relatoria_greedy.docx
@@ -1,6 +1,6 @@
 
 <file path=word/document.xml><?xml version="1.0" encoding="utf-8"?>
-<w:document xmlns:wpc="http://schemas.microsoft.com/office/word/2010/wordprocessingCanvas" xmlns:cx="http://schemas.microsoft.com/office/drawing/2014/chartex" xmlns:cx1="http://schemas.microsoft.com/office/drawing/2015/9/8/chartex" xmlns:cx2="http://schemas.microsoft.com/office/drawing/2015/10/21/chartex" xmlns:cx3="http://schemas.microsoft.com/office/drawing/2016/5/9/chartex" xmlns:cx4="http://schemas.microsoft.com/office/drawing/2016/5/10/chartex" xmlns:cx5="http://schemas.microsoft.com/office/drawing/2016/5/11/chartex" xmlns:cx6="http://schemas.microsoft.com/office/drawing/2016/5/12/chartex" xmlns:cx7="http://schemas.microsoft.com/office/drawing/2016/5/13/chartex" xmlns:cx8="http://schemas.microsoft.com/office/drawing/2016/5/14/chartex" xmlns:mc="http://schemas.openxmlformats.org/markup-compatibility/2006" xmlns:aink="http://schemas.microsoft.com/office/drawing/2016/ink" xmlns:am3d="http://schemas.microsoft.com/office/drawing/2017/model3d" xmlns:o="urn:schemas-microsoft-com:office:office" xmlns:r="http://schemas.openxmlformats.org/officeDocument/2006/relationships" xmlns:m="http://schemas.openxmlformats.org/officeDocument/2006/math" xmlns:v="urn:schemas-microsoft-com:vml" xmlns:wp14="http://schemas.microsoft.com/office/word/2010/wordprocessingDrawing" xmlns:wp="http://schemas.openxmlformats.org/drawingml/2006/wordprocessingDrawing" xmlns:w10="urn:schemas-microsoft-com:office:word" xmlns:w="http://schemas.openxmlformats.org/wordprocessingml/2006/main" xmlns:w14="http://schemas.microsoft.com/office/word/2010/wordml" xmlns:w15="http://schemas.microsoft.com/office/word/2012/wordml" xmlns:w16cid="http://schemas.microsoft.com/office/word/2016/wordml/cid" xmlns:w16se="http://schemas.microsoft.com/office/word/2015/wordml/symex" xmlns:wpg="http://schemas.microsoft.com/office/word/2010/wordprocessingGroup" xmlns:wpi="http://schemas.microsoft.com/office/word/2010/wordprocessingInk" xmlns:wne="http://schemas.microsoft.com/office/word/2006/wordml" xmlns:wps="http://schemas.microsoft.com/office/word/2010/wordprocessingShape" mc:Ignorable="w14 w15 w16se w16cid wp14">
+<w:document xmlns:wpc="http://schemas.microsoft.com/office/word/2010/wordprocessingCanvas" xmlns:mc="http://schemas.openxmlformats.org/markup-compatibility/2006" xmlns:o="urn:schemas-microsoft-com:office:office" xmlns:r="http://schemas.openxmlformats.org/officeDocument/2006/relationships" xmlns:m="http://schemas.openxmlformats.org/officeDocument/2006/math" xmlns:v="urn:schemas-microsoft-com:vml" xmlns:wp14="http://schemas.microsoft.com/office/word/2010/wordprocessingDrawing" xmlns:wp="http://schemas.openxmlformats.org/drawingml/2006/wordprocessingDrawing" xmlns:w10="urn:schemas-microsoft-com:office:word" xmlns:w="http://schemas.openxmlformats.org/wordprocessingml/2006/main" xmlns:w14="http://schemas.microsoft.com/office/word/2010/wordml" xmlns:w15="http://schemas.microsoft.com/office/word/2012/wordml" xmlns:wpg="http://schemas.microsoft.com/office/word/2010/wordprocessingGroup" xmlns:wpi="http://schemas.microsoft.com/office/word/2010/wordprocessingInk" xmlns:wne="http://schemas.microsoft.com/office/word/2006/wordml" xmlns:wps="http://schemas.microsoft.com/office/word/2010/wordprocessingShape" mc:Ignorable="w14 w15 wp14">
   <w:body>
     <w:p>
       <w:pPr>
@@ -12,7 +12,6 @@
           <w:lang w:val="en-GB"/>
         </w:rPr>
       </w:pPr>
-      <w:proofErr w:type="spellStart"/>
       <w:r>
         <w:rPr>
           <w:b/>
@@ -21,53 +20,21 @@
           <w:szCs w:val="28"/>
           <w:lang w:val="en-GB"/>
         </w:rPr>
-        <w:t>Relatório</w:t>
-      </w:r>
-      <w:proofErr w:type="spellEnd"/>
-      <w:r>
-        <w:rPr>
-          <w:b/>
-          <w:bCs/>
+        <w:t>Relatório - Equipe 1</w:t>
+      </w:r>
+    </w:p>
+    <w:p>
+      <w:pPr>
+        <w:rPr>
           <w:sz w:val="28"/>
           <w:szCs w:val="28"/>
           <w:lang w:val="en-GB"/>
         </w:rPr>
-        <w:t xml:space="preserve"> - </w:t>
-      </w:r>
-      <w:proofErr w:type="spellStart"/>
-      <w:r>
-        <w:rPr>
-          <w:b/>
-          <w:bCs/>
-          <w:sz w:val="28"/>
-          <w:szCs w:val="28"/>
-          <w:lang w:val="en-GB"/>
-        </w:rPr>
-        <w:t>Equipe</w:t>
-      </w:r>
-      <w:proofErr w:type="spellEnd"/>
-      <w:r>
-        <w:rPr>
-          <w:b/>
-          <w:bCs/>
-          <w:sz w:val="28"/>
-          <w:szCs w:val="28"/>
-          <w:lang w:val="en-GB"/>
-        </w:rPr>
-        <w:t xml:space="preserve"> 1</w:t>
-      </w:r>
-    </w:p>
-    <w:p>
-      <w:pPr>
-        <w:rPr>
-          <w:sz w:val="28"/>
-          <w:szCs w:val="28"/>
-          <w:lang w:val="en-GB"/>
-        </w:rPr>
       </w:pPr>
       <w:r>
         <w:rPr>
           <w:noProof/>
+          <w:lang w:eastAsia="pt-BR"/>
         </w:rPr>
         <w:drawing>
           <wp:inline distT="0" distB="0" distL="0" distR="0" wp14:anchorId="2BD2B052" wp14:editId="4CC2F641">
@@ -186,30 +153,8 @@
           <w:szCs w:val="32"/>
         </w:rPr>
         <w:lastRenderedPageBreak/>
-        <w:t xml:space="preserve">Script </w:t>
-      </w:r>
-      <w:proofErr w:type="spellStart"/>
-      <w:proofErr w:type="gramStart"/>
-      <w:r>
-        <w:rPr>
-          <w:b/>
-          <w:bCs/>
-          <w:sz w:val="32"/>
-          <w:szCs w:val="32"/>
-        </w:rPr>
-        <w:t>Greedy</w:t>
-      </w:r>
-      <w:proofErr w:type="spellEnd"/>
-      <w:r>
-        <w:rPr>
-          <w:b/>
-          <w:bCs/>
-          <w:sz w:val="32"/>
-          <w:szCs w:val="32"/>
-        </w:rPr>
-        <w:t xml:space="preserve"> :</w:t>
-      </w:r>
-      <w:proofErr w:type="gramEnd"/>
+        <w:t>Script Greedy :</w:t>
+      </w:r>
     </w:p>
     <w:p>
       <w:pPr>
@@ -221,6 +166,7 @@
       <w:r>
         <w:rPr>
           <w:noProof/>
+          <w:lang w:eastAsia="pt-BR"/>
         </w:rPr>
         <w:drawing>
           <wp:anchor distT="0" distB="0" distL="114300" distR="114300" simplePos="0" relativeHeight="251658240" behindDoc="0" locked="0" layoutInCell="1" allowOverlap="1" wp14:anchorId="487DD50A" wp14:editId="1E62C9FC">
@@ -281,6 +227,7 @@
       <w:r>
         <w:rPr>
           <w:noProof/>
+          <w:lang w:eastAsia="pt-BR"/>
         </w:rPr>
         <w:drawing>
           <wp:anchor distT="0" distB="0" distL="114300" distR="114300" simplePos="0" relativeHeight="251659264" behindDoc="0" locked="0" layoutInCell="1" allowOverlap="1" wp14:anchorId="3793DD0C" wp14:editId="3E93D5CC">
@@ -359,41 +306,16 @@
           <w:sz w:val="28"/>
           <w:szCs w:val="28"/>
         </w:rPr>
-        <w:t xml:space="preserve">o </w:t>
-      </w:r>
-      <w:proofErr w:type="spellStart"/>
-      <w:r>
-        <w:rPr>
-          <w:sz w:val="28"/>
-          <w:szCs w:val="28"/>
-        </w:rPr>
-        <w:t>Pacman</w:t>
-      </w:r>
-      <w:proofErr w:type="spellEnd"/>
-      <w:r>
-        <w:rPr>
-          <w:sz w:val="28"/>
-          <w:szCs w:val="28"/>
-        </w:rPr>
-        <w:t xml:space="preserve"> morre nessa </w:t>
-      </w:r>
-      <w:proofErr w:type="spellStart"/>
-      <w:proofErr w:type="gramStart"/>
-      <w:r>
-        <w:rPr>
-          <w:sz w:val="28"/>
-          <w:szCs w:val="28"/>
-        </w:rPr>
-        <w:t>media</w:t>
-      </w:r>
-      <w:proofErr w:type="spellEnd"/>
-      <w:proofErr w:type="gramEnd"/>
-      <w:r>
-        <w:rPr>
-          <w:sz w:val="28"/>
-          <w:szCs w:val="28"/>
-        </w:rPr>
-        <w:t xml:space="preserve"> de tempo. As vezes ele para no meio do mapa sem se mexer e depois volta a se mexer como se nada tivesse acontecido.</w:t>
+        <w:t>o Pacman morre nessa media de temp</w:t>
+      </w:r>
+      <w:bookmarkStart w:id="0" w:name="_GoBack"/>
+      <w:bookmarkEnd w:id="0"/>
+      <w:r>
+        <w:rPr>
+          <w:sz w:val="28"/>
+          <w:szCs w:val="28"/>
+        </w:rPr>
+        <w:t>o. As vezes ele para no meio do mapa sem se mexer e depois volta a se mexer como se nada tivesse acontecido.</w:t>
       </w:r>
       <w:r>
         <w:rPr>
@@ -444,6 +366,7 @@
       <w:r>
         <w:rPr>
           <w:noProof/>
+          <w:lang w:eastAsia="pt-BR"/>
         </w:rPr>
         <w:drawing>
           <wp:anchor distT="0" distB="0" distL="114300" distR="114300" simplePos="0" relativeHeight="251661312" behindDoc="0" locked="0" layoutInCell="1" allowOverlap="1" wp14:anchorId="4B262E0D" wp14:editId="12C18EC7">
@@ -504,6 +427,7 @@
       <w:r>
         <w:rPr>
           <w:noProof/>
+          <w:lang w:eastAsia="pt-BR"/>
         </w:rPr>
         <w:drawing>
           <wp:anchor distT="0" distB="0" distL="114300" distR="114300" simplePos="0" relativeHeight="251660288" behindDoc="0" locked="0" layoutInCell="1" allowOverlap="1" wp14:anchorId="59666324" wp14:editId="47F63398">
@@ -575,7 +499,25 @@
           <w:sz w:val="28"/>
           <w:szCs w:val="28"/>
         </w:rPr>
-        <w:t xml:space="preserve">heurística zero </w:t>
+        <w:t>heurística zero</w:t>
+      </w:r>
+      <w:r>
+        <w:rPr>
+          <w:b/>
+          <w:bCs/>
+          <w:sz w:val="28"/>
+          <w:szCs w:val="28"/>
+        </w:rPr>
+        <w:t xml:space="preserve"> (função terminal)</w:t>
+      </w:r>
+      <w:r>
+        <w:rPr>
+          <w:b/>
+          <w:bCs/>
+          <w:sz w:val="28"/>
+          <w:szCs w:val="28"/>
+        </w:rPr>
+        <w:t xml:space="preserve"> </w:t>
       </w:r>
       <w:r>
         <w:rPr>
@@ -644,23 +586,7 @@
           <w:sz w:val="28"/>
           <w:szCs w:val="28"/>
         </w:rPr>
-        <w:t xml:space="preserve"> ficam ativadas o </w:t>
-      </w:r>
-      <w:proofErr w:type="spellStart"/>
-      <w:r>
-        <w:rPr>
-          <w:sz w:val="28"/>
-          <w:szCs w:val="28"/>
-        </w:rPr>
-        <w:t>pacman</w:t>
-      </w:r>
-      <w:proofErr w:type="spellEnd"/>
-      <w:r>
-        <w:rPr>
-          <w:sz w:val="28"/>
-          <w:szCs w:val="28"/>
-        </w:rPr>
-        <w:t xml:space="preserve"> tende a ficar na parte de baixo do “mapa”, apenas subindo um pouco caso precise fugir dos fantasmas. Ele fica parada algumas vezes antes de voltar a se movimentar. E ele sempre morre do mesmo jeito no mesmo lugar.</w:t>
+        <w:t xml:space="preserve"> ficam ativadas o pacman tende a ficar na parte de baixo do “mapa”, apenas subindo um pouco caso precise fugir dos fantasmas. Ele fica parada algumas vezes antes de voltar a se movimentar. E ele sempre morre do mesmo jeito no mesmo lugar.</w:t>
       </w:r>
     </w:p>
     <w:p>
@@ -673,6 +599,7 @@
       <w:r>
         <w:rPr>
           <w:noProof/>
+          <w:lang w:eastAsia="pt-BR"/>
         </w:rPr>
         <w:drawing>
           <wp:anchor distT="0" distB="0" distL="114300" distR="114300" simplePos="0" relativeHeight="251662336" behindDoc="0" locked="0" layoutInCell="1" allowOverlap="1" wp14:anchorId="19FDF4F3" wp14:editId="3EAACF17">
@@ -846,23 +773,7 @@
           <w:sz w:val="28"/>
           <w:szCs w:val="28"/>
         </w:rPr>
-        <w:t xml:space="preserve">ficam ativas o </w:t>
-      </w:r>
-      <w:proofErr w:type="spellStart"/>
-      <w:r>
-        <w:rPr>
-          <w:sz w:val="28"/>
-          <w:szCs w:val="28"/>
-        </w:rPr>
-        <w:t>pacman</w:t>
-      </w:r>
-      <w:proofErr w:type="spellEnd"/>
-      <w:r>
-        <w:rPr>
-          <w:sz w:val="28"/>
-          <w:szCs w:val="28"/>
-        </w:rPr>
-        <w:t xml:space="preserve"> morreu do mesmo jeito sempre.</w:t>
+        <w:t>ficam ativas o pacman morreu do mesmo jeito sempre.</w:t>
       </w:r>
     </w:p>
     <w:p>
@@ -875,6 +786,7 @@
       <w:r>
         <w:rPr>
           <w:noProof/>
+          <w:lang w:eastAsia="pt-BR"/>
         </w:rPr>
         <w:drawing>
           <wp:anchor distT="0" distB="0" distL="114300" distR="114300" simplePos="0" relativeHeight="251665408" behindDoc="0" locked="0" layoutInCell="1" allowOverlap="1" wp14:anchorId="6328C780" wp14:editId="2E7A6FBD">
@@ -1026,46 +938,7 @@
           <w:sz w:val="28"/>
           <w:szCs w:val="28"/>
         </w:rPr>
-        <w:t xml:space="preserve"> ficam ativas </w:t>
-      </w:r>
-      <w:r>
-        <w:rPr>
-          <w:sz w:val="28"/>
-          <w:szCs w:val="28"/>
-        </w:rPr>
-        <w:t xml:space="preserve">o </w:t>
-      </w:r>
-      <w:proofErr w:type="spellStart"/>
-      <w:r>
-        <w:rPr>
-          <w:sz w:val="28"/>
-          <w:szCs w:val="28"/>
-        </w:rPr>
-        <w:t>pacman</w:t>
-      </w:r>
-      <w:proofErr w:type="spellEnd"/>
-      <w:r>
-        <w:rPr>
-          <w:sz w:val="28"/>
-          <w:szCs w:val="28"/>
-        </w:rPr>
-        <w:t xml:space="preserve"> morre sempre do mesmo jeito, e em alguns momentos fica parada até morrer e </w:t>
-      </w:r>
-      <w:proofErr w:type="spellStart"/>
-      <w:r>
-        <w:rPr>
-          <w:sz w:val="28"/>
-          <w:szCs w:val="28"/>
-        </w:rPr>
-        <w:t>respawnar</w:t>
-      </w:r>
-      <w:proofErr w:type="spellEnd"/>
-      <w:r>
-        <w:rPr>
-          <w:sz w:val="28"/>
-          <w:szCs w:val="28"/>
-        </w:rPr>
-        <w:t>. Não dura muito tempo vivo.</w:t>
+        <w:t xml:space="preserve"> ficam ativas o pacman morre sempre do mesmo jeito, e em alguns momentos fica parada até morrer e respawnar. Não dura muito tempo vivo.</w:t>
       </w:r>
     </w:p>
     <w:p>
@@ -1078,6 +951,7 @@
       <w:r>
         <w:rPr>
           <w:noProof/>
+          <w:lang w:eastAsia="pt-BR"/>
         </w:rPr>
         <w:drawing>
           <wp:anchor distT="0" distB="0" distL="114300" distR="114300" simplePos="0" relativeHeight="251666432" behindDoc="0" locked="0" layoutInCell="1" allowOverlap="1" wp14:anchorId="25560E3E" wp14:editId="716D1605">
@@ -1218,6 +1092,7 @@
       <w:r>
         <w:rPr>
           <w:noProof/>
+          <w:lang w:eastAsia="pt-BR"/>
         </w:rPr>
         <w:drawing>
           <wp:anchor distT="0" distB="0" distL="114300" distR="114300" simplePos="0" relativeHeight="251663360" behindDoc="0" locked="0" layoutInCell="1" allowOverlap="1" wp14:anchorId="10C98A2E" wp14:editId="1EC6C3DB">
@@ -1278,6 +1153,7 @@
       <w:r>
         <w:rPr>
           <w:noProof/>
+          <w:lang w:eastAsia="pt-BR"/>
         </w:rPr>
         <w:drawing>
           <wp:anchor distT="0" distB="0" distL="114300" distR="114300" simplePos="0" relativeHeight="251664384" behindDoc="0" locked="0" layoutInCell="1" allowOverlap="1" wp14:anchorId="5A91A490" wp14:editId="2062FE7B">
@@ -1356,39 +1232,7 @@
           <w:sz w:val="28"/>
           <w:szCs w:val="28"/>
         </w:rPr>
-        <w:t xml:space="preserve"> ficam ativas o </w:t>
-      </w:r>
-      <w:proofErr w:type="spellStart"/>
-      <w:r>
-        <w:rPr>
-          <w:sz w:val="28"/>
-          <w:szCs w:val="28"/>
-        </w:rPr>
-        <w:t>pacman</w:t>
-      </w:r>
-      <w:proofErr w:type="spellEnd"/>
-      <w:r>
-        <w:rPr>
-          <w:sz w:val="28"/>
-          <w:szCs w:val="28"/>
-        </w:rPr>
-        <w:t xml:space="preserve"> ainda tem </w:t>
-      </w:r>
-      <w:proofErr w:type="gramStart"/>
-      <w:r>
-        <w:rPr>
-          <w:sz w:val="28"/>
-          <w:szCs w:val="28"/>
-        </w:rPr>
-        <w:t>preferencia</w:t>
-      </w:r>
-      <w:proofErr w:type="gramEnd"/>
-      <w:r>
-        <w:rPr>
-          <w:sz w:val="28"/>
-          <w:szCs w:val="28"/>
-        </w:rPr>
-        <w:t xml:space="preserve"> de ficar na parte de baixo do mapa, porém, depois de um bom tempo ele sobe, da uma voltinha e volta pra baixo, </w:t>
+        <w:t xml:space="preserve"> ficam ativas o pacman ainda tem preferencia de ficar na parte de baixo do mapa, porém, depois de um bom tempo ele sobe, da uma voltinha e volta pra baixo, </w:t>
       </w:r>
       <w:r>
         <w:rPr>
@@ -1448,6 +1292,7 @@
       <w:r>
         <w:rPr>
           <w:noProof/>
+          <w:lang w:eastAsia="pt-BR"/>
         </w:rPr>
         <w:drawing>
           <wp:anchor distT="0" distB="0" distL="114300" distR="114300" simplePos="0" relativeHeight="251667456" behindDoc="0" locked="0" layoutInCell="1" allowOverlap="1" wp14:anchorId="746D94FE" wp14:editId="2AF9D7A0">
@@ -1508,6 +1353,7 @@
       <w:r>
         <w:rPr>
           <w:noProof/>
+          <w:lang w:eastAsia="pt-BR"/>
         </w:rPr>
         <w:drawing>
           <wp:anchor distT="0" distB="0" distL="114300" distR="114300" simplePos="0" relativeHeight="251668480" behindDoc="0" locked="0" layoutInCell="1" allowOverlap="1" wp14:anchorId="4DD1D8A3" wp14:editId="0670B1F2">
@@ -1579,27 +1425,7 @@
           <w:sz w:val="28"/>
           <w:szCs w:val="28"/>
         </w:rPr>
-        <w:t xml:space="preserve">as </w:t>
-      </w:r>
-      <w:proofErr w:type="spellStart"/>
-      <w:r>
-        <w:rPr>
-          <w:b/>
-          <w:bCs/>
-          <w:sz w:val="28"/>
-          <w:szCs w:val="28"/>
-        </w:rPr>
-        <w:t>heuristicas</w:t>
-      </w:r>
-      <w:proofErr w:type="spellEnd"/>
-      <w:r>
-        <w:rPr>
-          <w:b/>
-          <w:bCs/>
-          <w:sz w:val="28"/>
-          <w:szCs w:val="28"/>
-        </w:rPr>
-        <w:t xml:space="preserve"> zero, 1 e 3</w:t>
+        <w:t>as heuristicas zero, 1 e 3</w:t>
       </w:r>
       <w:r>
         <w:rPr>
@@ -1613,55 +1439,7 @@
           <w:sz w:val="28"/>
           <w:szCs w:val="28"/>
         </w:rPr>
-        <w:t xml:space="preserve"> o </w:t>
-      </w:r>
-      <w:proofErr w:type="spellStart"/>
-      <w:r>
-        <w:rPr>
-          <w:sz w:val="28"/>
-          <w:szCs w:val="28"/>
-        </w:rPr>
-        <w:t>pacman</w:t>
-      </w:r>
-      <w:proofErr w:type="spellEnd"/>
-      <w:r>
-        <w:rPr>
-          <w:sz w:val="28"/>
-          <w:szCs w:val="28"/>
-        </w:rPr>
-        <w:t xml:space="preserve"> fica </w:t>
-      </w:r>
-      <w:proofErr w:type="spellStart"/>
-      <w:r>
-        <w:rPr>
-          <w:sz w:val="28"/>
-          <w:szCs w:val="28"/>
-        </w:rPr>
-        <w:t>aprada</w:t>
-      </w:r>
-      <w:proofErr w:type="spellEnd"/>
-      <w:r>
-        <w:rPr>
-          <w:sz w:val="28"/>
-          <w:szCs w:val="28"/>
-        </w:rPr>
-        <w:t xml:space="preserve"> muitas vezes também, sem se mexer até morrer e </w:t>
-      </w:r>
-      <w:proofErr w:type="spellStart"/>
-      <w:r>
-        <w:rPr>
-          <w:sz w:val="28"/>
-          <w:szCs w:val="28"/>
-        </w:rPr>
-        <w:t>respawnar</w:t>
-      </w:r>
-      <w:proofErr w:type="spellEnd"/>
-      <w:r>
-        <w:rPr>
-          <w:sz w:val="28"/>
-          <w:szCs w:val="28"/>
-        </w:rPr>
-        <w:t>. Ele não dura muito tempo vivo.</w:t>
+        <w:t xml:space="preserve"> o pacman fica aprada muitas vezes também, sem se mexer até morrer e respawnar. Ele não dura muito tempo vivo.</w:t>
       </w:r>
     </w:p>
     <w:p>
@@ -1696,6 +1474,7 @@
       <w:r>
         <w:rPr>
           <w:noProof/>
+          <w:lang w:eastAsia="pt-BR"/>
         </w:rPr>
         <w:drawing>
           <wp:anchor distT="0" distB="0" distL="114300" distR="114300" simplePos="0" relativeHeight="251670528" behindDoc="0" locked="0" layoutInCell="1" allowOverlap="1" wp14:anchorId="6B031363" wp14:editId="700BB18D">
@@ -1781,23 +1560,7 @@
           <w:sz w:val="28"/>
           <w:szCs w:val="28"/>
         </w:rPr>
-        <w:t xml:space="preserve"> o </w:t>
-      </w:r>
-      <w:proofErr w:type="spellStart"/>
-      <w:r>
-        <w:rPr>
-          <w:sz w:val="28"/>
-          <w:szCs w:val="28"/>
-        </w:rPr>
-        <w:t>pacman</w:t>
-      </w:r>
-      <w:proofErr w:type="spellEnd"/>
-      <w:r>
-        <w:rPr>
-          <w:sz w:val="28"/>
-          <w:szCs w:val="28"/>
-        </w:rPr>
-        <w:t xml:space="preserve"> dura pouco tempo também, ele fica parada mais vezes do que nas outras combinações.</w:t>
+        <w:t xml:space="preserve"> o pacman dura pouco tempo também, ele fica parada mais vezes do que nas outras combinações.</w:t>
       </w:r>
     </w:p>
     <w:p>
@@ -1810,6 +1573,7 @@
       <w:r>
         <w:rPr>
           <w:noProof/>
+          <w:lang w:eastAsia="pt-BR"/>
         </w:rPr>
         <w:drawing>
           <wp:anchor distT="0" distB="0" distL="114300" distR="114300" simplePos="0" relativeHeight="251669504" behindDoc="0" locked="0" layoutInCell="1" allowOverlap="1" wp14:anchorId="3A9346A4" wp14:editId="3F09C23E">
@@ -1930,14 +1694,7 @@
           <w:sz w:val="28"/>
           <w:szCs w:val="28"/>
         </w:rPr>
-        <w:t xml:space="preserve"> fica ativa e o resto desativada</w:t>
-      </w:r>
-      <w:r>
-        <w:rPr>
-          <w:sz w:val="28"/>
-          <w:szCs w:val="28"/>
-        </w:rPr>
-        <w:t xml:space="preserve"> tem o mesmo resultado da combinação da heurística zero e 1 juntas.</w:t>
+        <w:t xml:space="preserve"> fica ativa e o resto desativada tem o mesmo resultado da combinação da heurística zero e 1 juntas.</w:t>
       </w:r>
     </w:p>
     <w:p>
@@ -1950,6 +1707,7 @@
       <w:r>
         <w:rPr>
           <w:noProof/>
+          <w:lang w:eastAsia="pt-BR"/>
         </w:rPr>
         <w:drawing>
           <wp:anchor distT="0" distB="0" distL="114300" distR="114300" simplePos="0" relativeHeight="251671552" behindDoc="0" locked="0" layoutInCell="1" allowOverlap="1" wp14:anchorId="0BA76058" wp14:editId="2F27B5A9">
@@ -2126,30 +1884,7 @@
           <w:sz w:val="28"/>
           <w:szCs w:val="28"/>
         </w:rPr>
-        <w:t xml:space="preserve"> fica ativa e o resto desativada </w:t>
-      </w:r>
-      <w:r>
-        <w:rPr>
-          <w:sz w:val="28"/>
-          <w:szCs w:val="28"/>
-        </w:rPr>
-        <w:t xml:space="preserve">o </w:t>
-      </w:r>
-      <w:proofErr w:type="spellStart"/>
-      <w:r>
-        <w:rPr>
-          <w:sz w:val="28"/>
-          <w:szCs w:val="28"/>
-        </w:rPr>
-        <w:t>pacman</w:t>
-      </w:r>
-      <w:proofErr w:type="spellEnd"/>
-      <w:r>
-        <w:rPr>
-          <w:sz w:val="28"/>
-          <w:szCs w:val="28"/>
-        </w:rPr>
-        <w:t xml:space="preserve"> sempre morre desse jeito.</w:t>
+        <w:t xml:space="preserve"> fica ativa e o resto desativada o pacman sempre morre desse jeito.</w:t>
       </w:r>
     </w:p>
     <w:p>
@@ -2162,6 +1897,7 @@
       <w:r>
         <w:rPr>
           <w:noProof/>
+          <w:lang w:eastAsia="pt-BR"/>
         </w:rPr>
         <w:drawing>
           <wp:anchor distT="0" distB="0" distL="114300" distR="114300" simplePos="0" relativeHeight="251672576" behindDoc="0" locked="0" layoutInCell="1" allowOverlap="1" wp14:anchorId="62C17784" wp14:editId="3312F0E0">
@@ -2359,14 +2095,7 @@
           <w:sz w:val="28"/>
           <w:szCs w:val="28"/>
         </w:rPr>
-        <w:t xml:space="preserve">fica ativa e o resto desativada </w:t>
-      </w:r>
-      <w:r>
-        <w:rPr>
-          <w:sz w:val="28"/>
-          <w:szCs w:val="28"/>
-        </w:rPr>
-        <w:t>ele tende a morrer rápido e a parar de se movimentar também, ele sempre morre do mesmo jeito.</w:t>
+        <w:t>fica ativa e o resto desativada ele tende a morrer rápido e a parar de se movimentar também, ele sempre morre do mesmo jeito.</w:t>
       </w:r>
     </w:p>
     <w:p>
@@ -2382,6 +2111,7 @@
       <w:r>
         <w:rPr>
           <w:noProof/>
+          <w:lang w:eastAsia="pt-BR"/>
         </w:rPr>
         <w:drawing>
           <wp:anchor distT="0" distB="0" distL="114300" distR="114300" simplePos="0" relativeHeight="251673600" behindDoc="0" locked="0" layoutInCell="1" allowOverlap="1" wp14:anchorId="6D546353" wp14:editId="59736316">
@@ -2558,32 +2288,7 @@
           <w:sz w:val="28"/>
           <w:szCs w:val="28"/>
         </w:rPr>
-        <w:t xml:space="preserve"> é igual a combinação de zero, 1 e 2. Mas no caso ele sempre morre do mesmo jeito, na outra combinação teve </w:t>
-      </w:r>
-      <w:proofErr w:type="gramStart"/>
-      <w:r>
-        <w:rPr>
-          <w:sz w:val="28"/>
-          <w:szCs w:val="28"/>
-        </w:rPr>
-        <w:t xml:space="preserve">outros </w:t>
-      </w:r>
-      <w:proofErr w:type="spellStart"/>
-      <w:r>
-        <w:rPr>
-          <w:sz w:val="28"/>
-          <w:szCs w:val="28"/>
-        </w:rPr>
-        <w:t>tipo</w:t>
-      </w:r>
-      <w:proofErr w:type="spellEnd"/>
-      <w:proofErr w:type="gramEnd"/>
-      <w:r>
-        <w:rPr>
-          <w:sz w:val="28"/>
-          <w:szCs w:val="28"/>
-        </w:rPr>
-        <w:t xml:space="preserve"> de game over.</w:t>
+        <w:t xml:space="preserve"> é igual a combinação de zero, 1 e 2. Mas no caso ele sempre morre do mesmo jeito, na outra combinação teve outros tipo de game over.</w:t>
       </w:r>
     </w:p>
     <w:p>
@@ -2599,6 +2304,7 @@
       <w:r>
         <w:rPr>
           <w:noProof/>
+          <w:lang w:eastAsia="pt-BR"/>
         </w:rPr>
         <w:drawing>
           <wp:anchor distT="0" distB="0" distL="114300" distR="114300" simplePos="0" relativeHeight="251674624" behindDoc="0" locked="0" layoutInCell="1" allowOverlap="1" wp14:anchorId="2E12B82B" wp14:editId="1F3025C9">
@@ -2791,6 +2497,7 @@
       <w:r>
         <w:rPr>
           <w:noProof/>
+          <w:lang w:eastAsia="pt-BR"/>
         </w:rPr>
         <w:drawing>
           <wp:anchor distT="0" distB="0" distL="114300" distR="114300" simplePos="0" relativeHeight="251675648" behindDoc="0" locked="0" layoutInCell="1" allowOverlap="1" wp14:anchorId="4E8E969B" wp14:editId="4F3489E8">
@@ -2851,6 +2558,7 @@
       <w:r>
         <w:rPr>
           <w:noProof/>
+          <w:lang w:eastAsia="pt-BR"/>
         </w:rPr>
         <w:drawing>
           <wp:anchor distT="0" distB="0" distL="114300" distR="114300" simplePos="0" relativeHeight="251676672" behindDoc="0" locked="0" layoutInCell="1" allowOverlap="1" wp14:anchorId="2D9B5BB4" wp14:editId="3C19DABD">
@@ -2941,30 +2649,7 @@
           <w:sz w:val="28"/>
           <w:szCs w:val="28"/>
         </w:rPr>
-        <w:t>ficam ativas e o resto desativadas</w:t>
-      </w:r>
-      <w:r>
-        <w:rPr>
-          <w:sz w:val="28"/>
-          <w:szCs w:val="28"/>
-        </w:rPr>
-        <w:t xml:space="preserve"> o </w:t>
-      </w:r>
-      <w:proofErr w:type="spellStart"/>
-      <w:r>
-        <w:rPr>
-          <w:sz w:val="28"/>
-          <w:szCs w:val="28"/>
-        </w:rPr>
-        <w:t>pacman</w:t>
-      </w:r>
-      <w:proofErr w:type="spellEnd"/>
-      <w:r>
-        <w:rPr>
-          <w:sz w:val="28"/>
-          <w:szCs w:val="28"/>
-        </w:rPr>
-        <w:t xml:space="preserve"> fica parado e morre ao igual que na combinação de zero, 1 e 3, </w:t>
+        <w:t xml:space="preserve">ficam ativas e o resto desativadas o pacman fica parado e morre ao igual que na combinação de zero, 1 e 3, </w:t>
       </w:r>
       <w:r>
         <w:rPr>
@@ -3020,6 +2705,7 @@
       <w:r>
         <w:rPr>
           <w:noProof/>
+          <w:lang w:eastAsia="pt-BR"/>
         </w:rPr>
         <w:drawing>
           <wp:anchor distT="0" distB="0" distL="114300" distR="114300" simplePos="0" relativeHeight="251678720" behindDoc="0" locked="0" layoutInCell="1" allowOverlap="1" wp14:anchorId="27E488CB" wp14:editId="0560AC2A">
@@ -3080,6 +2766,7 @@
       <w:r>
         <w:rPr>
           <w:noProof/>
+          <w:lang w:eastAsia="pt-BR"/>
         </w:rPr>
         <w:drawing>
           <wp:anchor distT="0" distB="0" distL="114300" distR="114300" simplePos="0" relativeHeight="251677696" behindDoc="0" locked="0" layoutInCell="1" allowOverlap="1" wp14:anchorId="3D8BDCE3" wp14:editId="39A5C788">
@@ -3321,6 +3008,7 @@
       <w:r>
         <w:rPr>
           <w:noProof/>
+          <w:lang w:eastAsia="pt-BR"/>
         </w:rPr>
         <w:drawing>
           <wp:anchor distT="0" distB="0" distL="114300" distR="114300" simplePos="0" relativeHeight="251679744" behindDoc="0" locked="0" layoutInCell="1" allowOverlap="1" wp14:anchorId="7722C561" wp14:editId="0BFB1E44">
@@ -3400,8 +3088,6 @@
           <w:szCs w:val="28"/>
         </w:rPr>
       </w:pPr>
-      <w:bookmarkStart w:id="0" w:name="_GoBack"/>
-      <w:bookmarkEnd w:id="0"/>
     </w:p>
     <w:sectPr>
       <w:pgSz w:w="11906" w:h="16838"/>
@@ -3414,7 +3100,7 @@
 </file>
 
 <file path=word/endnotes.xml><?xml version="1.0" encoding="utf-8"?>
-<w:endnotes xmlns:wpc="http://schemas.microsoft.com/office/word/2010/wordprocessingCanvas" xmlns:cx="http://schemas.microsoft.com/office/drawing/2014/chartex" xmlns:cx1="http://schemas.microsoft.com/office/drawing/2015/9/8/chartex" xmlns:cx2="http://schemas.microsoft.com/office/drawing/2015/10/21/chartex" xmlns:cx3="http://schemas.microsoft.com/office/drawing/2016/5/9/chartex" xmlns:cx4="http://schemas.microsoft.com/office/drawing/2016/5/10/chartex" xmlns:cx5="http://schemas.microsoft.com/office/drawing/2016/5/11/chartex" xmlns:cx6="http://schemas.microsoft.com/office/drawing/2016/5/12/chartex" xmlns:cx7="http://schemas.microsoft.com/office/drawing/2016/5/13/chartex" xmlns:cx8="http://schemas.microsoft.com/office/drawing/2016/5/14/chartex" xmlns:mc="http://schemas.openxmlformats.org/markup-compatibility/2006" xmlns:aink="http://schemas.microsoft.com/office/drawing/2016/ink" xmlns:am3d="http://schemas.microsoft.com/office/drawing/2017/model3d" xmlns:o="urn:schemas-microsoft-com:office:office" xmlns:r="http://schemas.openxmlformats.org/officeDocument/2006/relationships" xmlns:m="http://schemas.openxmlformats.org/officeDocument/2006/math" xmlns:v="urn:schemas-microsoft-com:vml" xmlns:wp14="http://schemas.microsoft.com/office/word/2010/wordprocessingDrawing" xmlns:wp="http://schemas.openxmlformats.org/drawingml/2006/wordprocessingDrawing" xmlns:w10="urn:schemas-microsoft-com:office:word" xmlns:w="http://schemas.openxmlformats.org/wordprocessingml/2006/main" xmlns:w14="http://schemas.microsoft.com/office/word/2010/wordml" xmlns:w15="http://schemas.microsoft.com/office/word/2012/wordml" xmlns:w16cid="http://schemas.microsoft.com/office/word/2016/wordml/cid" xmlns:w16se="http://schemas.microsoft.com/office/word/2015/wordml/symex" xmlns:wpg="http://schemas.microsoft.com/office/word/2010/wordprocessingGroup" xmlns:wpi="http://schemas.microsoft.com/office/word/2010/wordprocessingInk" xmlns:wne="http://schemas.microsoft.com/office/word/2006/wordml" xmlns:wps="http://schemas.microsoft.com/office/word/2010/wordprocessingShape" mc:Ignorable="w14 w15 w16se w16cid wp14">
+<w:endnotes xmlns:wpc="http://schemas.microsoft.com/office/word/2010/wordprocessingCanvas" xmlns:mc="http://schemas.openxmlformats.org/markup-compatibility/2006" xmlns:o="urn:schemas-microsoft-com:office:office" xmlns:r="http://schemas.openxmlformats.org/officeDocument/2006/relationships" xmlns:m="http://schemas.openxmlformats.org/officeDocument/2006/math" xmlns:v="urn:schemas-microsoft-com:vml" xmlns:wp14="http://schemas.microsoft.com/office/word/2010/wordprocessingDrawing" xmlns:wp="http://schemas.openxmlformats.org/drawingml/2006/wordprocessingDrawing" xmlns:w10="urn:schemas-microsoft-com:office:word" xmlns:w="http://schemas.openxmlformats.org/wordprocessingml/2006/main" xmlns:w14="http://schemas.microsoft.com/office/word/2010/wordml" xmlns:w15="http://schemas.microsoft.com/office/word/2012/wordml" xmlns:wpg="http://schemas.microsoft.com/office/word/2010/wordprocessingGroup" xmlns:wpi="http://schemas.microsoft.com/office/word/2010/wordprocessingInk" xmlns:wne="http://schemas.microsoft.com/office/word/2006/wordml" xmlns:wps="http://schemas.microsoft.com/office/word/2010/wordprocessingShape" mc:Ignorable="w14 w15 wp14">
   <w:endnote w:type="separator" w:id="-1">
     <w:p>
       <w:pPr>
@@ -3439,7 +3125,7 @@
 </file>
 
 <file path=word/footnotes.xml><?xml version="1.0" encoding="utf-8"?>
-<w:footnotes xmlns:wpc="http://schemas.microsoft.com/office/word/2010/wordprocessingCanvas" xmlns:cx="http://schemas.microsoft.com/office/drawing/2014/chartex" xmlns:cx1="http://schemas.microsoft.com/office/drawing/2015/9/8/chartex" xmlns:cx2="http://schemas.microsoft.com/office/drawing/2015/10/21/chartex" xmlns:cx3="http://schemas.microsoft.com/office/drawing/2016/5/9/chartex" xmlns:cx4="http://schemas.microsoft.com/office/drawing/2016/5/10/chartex" xmlns:cx5="http://schemas.microsoft.com/office/drawing/2016/5/11/chartex" xmlns:cx6="http://schemas.microsoft.com/office/drawing/2016/5/12/chartex" xmlns:cx7="http://schemas.microsoft.com/office/drawing/2016/5/13/chartex" xmlns:cx8="http://schemas.microsoft.com/office/drawing/2016/5/14/chartex" xmlns:mc="http://schemas.openxmlformats.org/markup-compatibility/2006" xmlns:aink="http://schemas.microsoft.com/office/drawing/2016/ink" xmlns:am3d="http://schemas.microsoft.com/office/drawing/2017/model3d" xmlns:o="urn:schemas-microsoft-com:office:office" xmlns:r="http://schemas.openxmlformats.org/officeDocument/2006/relationships" xmlns:m="http://schemas.openxmlformats.org/officeDocument/2006/math" xmlns:v="urn:schemas-microsoft-com:vml" xmlns:wp14="http://schemas.microsoft.com/office/word/2010/wordprocessingDrawing" xmlns:wp="http://schemas.openxmlformats.org/drawingml/2006/wordprocessingDrawing" xmlns:w10="urn:schemas-microsoft-com:office:word" xmlns:w="http://schemas.openxmlformats.org/wordprocessingml/2006/main" xmlns:w14="http://schemas.microsoft.com/office/word/2010/wordml" xmlns:w15="http://schemas.microsoft.com/office/word/2012/wordml" xmlns:w16cid="http://schemas.microsoft.com/office/word/2016/wordml/cid" xmlns:w16se="http://schemas.microsoft.com/office/word/2015/wordml/symex" xmlns:wpg="http://schemas.microsoft.com/office/word/2010/wordprocessingGroup" xmlns:wpi="http://schemas.microsoft.com/office/word/2010/wordprocessingInk" xmlns:wne="http://schemas.microsoft.com/office/word/2006/wordml" xmlns:wps="http://schemas.microsoft.com/office/word/2010/wordprocessingShape" mc:Ignorable="w14 w15 w16se w16cid wp14">
+<w:footnotes xmlns:wpc="http://schemas.microsoft.com/office/word/2010/wordprocessingCanvas" xmlns:mc="http://schemas.openxmlformats.org/markup-compatibility/2006" xmlns:o="urn:schemas-microsoft-com:office:office" xmlns:r="http://schemas.openxmlformats.org/officeDocument/2006/relationships" xmlns:m="http://schemas.openxmlformats.org/officeDocument/2006/math" xmlns:v="urn:schemas-microsoft-com:vml" xmlns:wp14="http://schemas.microsoft.com/office/word/2010/wordprocessingDrawing" xmlns:wp="http://schemas.openxmlformats.org/drawingml/2006/wordprocessingDrawing" xmlns:w10="urn:schemas-microsoft-com:office:word" xmlns:w="http://schemas.openxmlformats.org/wordprocessingml/2006/main" xmlns:w14="http://schemas.microsoft.com/office/word/2010/wordml" xmlns:w15="http://schemas.microsoft.com/office/word/2012/wordml" xmlns:wpg="http://schemas.microsoft.com/office/word/2010/wordprocessingGroup" xmlns:wpi="http://schemas.microsoft.com/office/word/2010/wordprocessingInk" xmlns:wne="http://schemas.microsoft.com/office/word/2006/wordml" xmlns:wps="http://schemas.microsoft.com/office/word/2010/wordprocessingShape" mc:Ignorable="w14 w15 wp14">
   <w:footnote w:type="separator" w:id="-1">
     <w:p>
       <w:pPr>
@@ -3464,7 +3150,7 @@
 </file>
 
 <file path=word/styles.xml><?xml version="1.0" encoding="utf-8"?>
-<w:styles xmlns:mc="http://schemas.openxmlformats.org/markup-compatibility/2006" xmlns:r="http://schemas.openxmlformats.org/officeDocument/2006/relationships" xmlns:w="http://schemas.openxmlformats.org/wordprocessingml/2006/main" xmlns:w14="http://schemas.microsoft.com/office/word/2010/wordml" xmlns:w15="http://schemas.microsoft.com/office/word/2012/wordml" xmlns:w16cid="http://schemas.microsoft.com/office/word/2016/wordml/cid" xmlns:w16se="http://schemas.microsoft.com/office/word/2015/wordml/symex" mc:Ignorable="w14 w15 w16se w16cid">
+<w:styles xmlns:mc="http://schemas.openxmlformats.org/markup-compatibility/2006" xmlns:r="http://schemas.openxmlformats.org/officeDocument/2006/relationships" xmlns:w="http://schemas.openxmlformats.org/wordprocessingml/2006/main" xmlns:w14="http://schemas.microsoft.com/office/word/2010/wordml" xmlns:w15="http://schemas.microsoft.com/office/word/2012/wordml" mc:Ignorable="w14 w15">
   <w:docDefaults>
     <w:rPrDefault>
       <w:rPr>
@@ -3480,7 +3166,7 @@
       </w:pPr>
     </w:pPrDefault>
   </w:docDefaults>
-  <w:latentStyles w:defLockedState="0" w:defUIPriority="99" w:defSemiHidden="0" w:defUnhideWhenUsed="0" w:defQFormat="0" w:count="376">
+  <w:latentStyles w:defLockedState="0" w:defUIPriority="99" w:defSemiHidden="0" w:defUnhideWhenUsed="0" w:defQFormat="0" w:count="371">
     <w:lsdException w:name="Normal" w:uiPriority="0" w:qFormat="1"/>
     <w:lsdException w:name="heading 1" w:uiPriority="9" w:qFormat="1"/>
     <w:lsdException w:name="heading 2" w:semiHidden="1" w:uiPriority="9" w:unhideWhenUsed="1" w:qFormat="1"/>
@@ -3852,11 +3538,6 @@
     <w:lsdException w:name="List Table 5 Dark Accent 6" w:uiPriority="50"/>
     <w:lsdException w:name="List Table 6 Colorful Accent 6" w:uiPriority="51"/>
     <w:lsdException w:name="List Table 7 Colorful Accent 6" w:uiPriority="52"/>
-    <w:lsdException w:name="Mention" w:semiHidden="1" w:unhideWhenUsed="1"/>
-    <w:lsdException w:name="Smart Hyperlink" w:semiHidden="1" w:unhideWhenUsed="1"/>
-    <w:lsdException w:name="Hashtag" w:semiHidden="1" w:unhideWhenUsed="1"/>
-    <w:lsdException w:name="Unresolved Mention" w:semiHidden="1" w:unhideWhenUsed="1"/>
-    <w:lsdException w:name="Smart Link" w:semiHidden="1" w:unhideWhenUsed="1"/>
   </w:latentStyles>
   <w:style w:type="paragraph" w:default="1" w:styleId="Normal">
     <w:name w:val="Normal"/>
@@ -4245,7 +3926,7 @@
 </file>
 
 <file path=customXml/itemProps1.xml><?xml version="1.0" encoding="utf-8"?>
-<ds:datastoreItem xmlns:ds="http://schemas.openxmlformats.org/officeDocument/2006/customXml" ds:itemID="{D794D6D6-EDA1-4A8B-954A-23B8F1B35E16}">
+<ds:datastoreItem xmlns:ds="http://schemas.openxmlformats.org/officeDocument/2006/customXml" ds:itemID="{F5242910-2CC8-49CE-B703-59EB81BD118E}">
   <ds:schemaRefs>
     <ds:schemaRef ds:uri="http://schemas.openxmlformats.org/officeDocument/2006/bibliography"/>
   </ds:schemaRefs>

</xml_diff>